<commit_message>
Touchups and model/asset mix-up fixed
</commit_message>
<xml_diff>
--- a/PostalFrog all files and docs/Postal Frog Milestone Plan.docx
+++ b/PostalFrog all files and docs/Postal Frog Milestone Plan.docx
@@ -165,7 +165,13 @@
               </w:numPr>
             </w:pPr>
             <w:r>
-              <w:t>Low poly assets complete (parcels, power box, window)</w:t>
+              <w:t xml:space="preserve">Low poly </w:t>
+            </w:r>
+            <w:r>
+              <w:t>models</w:t>
+            </w:r>
+            <w:r>
+              <w:t xml:space="preserve"> complete (parcels, power box, window)</w:t>
             </w:r>
           </w:p>
         </w:tc>
@@ -206,7 +212,13 @@
               </w:numPr>
             </w:pPr>
             <w:r>
-              <w:t>High poly assets complete (fountain, house, hedge)</w:t>
+              <w:t xml:space="preserve">High poly </w:t>
+            </w:r>
+            <w:r>
+              <w:t>models</w:t>
+            </w:r>
+            <w:r>
+              <w:t xml:space="preserve"> complete (fountain, house, hedge)</w:t>
             </w:r>
           </w:p>
         </w:tc>
@@ -418,10 +430,7 @@
     </w:p>
     <w:p>
       <w:r>
-        <w:t>Postal</w:t>
-      </w:r>
-      <w:r>
-        <w:t xml:space="preserve"> frog Greybox complete needs remodeling</w:t>
+        <w:t>Postal frog Greybox complete needs remodeling</w:t>
       </w:r>
     </w:p>
     <w:p>

</xml_diff>

<commit_message>
Basic Power bar and functioning character controller
</commit_message>
<xml_diff>
--- a/PostalFrog all files and docs/Postal Frog Milestone Plan.docx
+++ b/PostalFrog all files and docs/Postal Frog Milestone Plan.docx
@@ -455,6 +455,21 @@
       </w:r>
     </w:p>
     <w:p/>
+    <w:p>
+      <w:r>
+        <w:t>MS3</w:t>
+      </w:r>
+    </w:p>
+    <w:p>
+      <w:r>
+        <w:t>Finished Postal Frog model and created alternate “Leap” model</w:t>
+      </w:r>
+    </w:p>
+    <w:p>
+      <w:r>
+        <w:t>Acquired non-functioning first pass character controller</w:t>
+      </w:r>
+    </w:p>
     <w:sectPr>
       <w:pgSz w:w="12240" w:h="15840"/>
       <w:pgMar w:top="1440" w:right="1440" w:bottom="1440" w:left="1440" w:header="720" w:footer="720" w:gutter="0"/>

</xml_diff>